<commit_message>
working on the objective function
</commit_message>
<xml_diff>
--- a/proposal.docx
+++ b/proposal.docx
@@ -384,6 +384,8 @@
       </w:r>
       <w:r>
         <w:rPr>
+          <w:b/>
+          <w:bCs/>
           <w:sz w:val="28"/>
           <w:szCs w:val="28"/>
         </w:rPr>
@@ -470,10 +472,21 @@
       </w:r>
       <w:r>
         <w:rPr>
+          <w:b/>
+          <w:bCs/>
           <w:sz w:val="28"/>
           <w:szCs w:val="28"/>
         </w:rPr>
         <w:t>212110110</w:t>
+      </w:r>
+      <w:r>
+        <w:rPr>
+          <w:b/>
+          <w:bCs/>
+          <w:sz w:val="28"/>
+          <w:szCs w:val="28"/>
+        </w:rPr>
+        <w:t>1</w:t>
       </w:r>
     </w:p>
     <w:p>
@@ -626,7 +639,15 @@
           <w:sz w:val="28"/>
           <w:szCs w:val="28"/>
         </w:rPr>
-        <w:t xml:space="preserve"> (Department of Student):_________________________</w:t>
+        <w:t xml:space="preserve"> (Department of Student):</w:t>
+      </w:r>
+      <w:r>
+        <w:rPr>
+          <w:b/>
+          <w:sz w:val="28"/>
+          <w:szCs w:val="28"/>
+        </w:rPr>
+        <w:t xml:space="preserve"> School of Computer Science</w:t>
       </w:r>
     </w:p>
     <w:p>
@@ -689,6 +710,14 @@
           <w:szCs w:val="28"/>
         </w:rPr>
         <w:t>Computer Science</w:t>
+      </w:r>
+      <w:r>
+        <w:rPr>
+          <w:b/>
+          <w:sz w:val="28"/>
+          <w:szCs w:val="28"/>
+        </w:rPr>
+        <w:t xml:space="preserve"> and Technology</w:t>
       </w:r>
     </w:p>
     <w:p>
@@ -3675,7 +3704,25 @@
                     <w:rPr>
                       <w:bCs/>
                     </w:rPr>
-                    <w:t>Sep 2022 – Jan 2023</w:t>
+                    <w:t>Jan</w:t>
+                  </w:r>
+                  <w:r>
+                    <w:rPr>
+                      <w:bCs/>
+                    </w:rPr>
+                    <w:t xml:space="preserve"> 2022 – </w:t>
+                  </w:r>
+                  <w:r>
+                    <w:rPr>
+                      <w:bCs/>
+                    </w:rPr>
+                    <w:t>Mars</w:t>
+                  </w:r>
+                  <w:r>
+                    <w:rPr>
+                      <w:bCs/>
+                    </w:rPr>
+                    <w:t xml:space="preserve"> 2023</w:t>
                   </w:r>
                 </w:p>
               </w:tc>
@@ -3718,7 +3765,13 @@
                     <w:rPr>
                       <w:bCs/>
                     </w:rPr>
-                    <w:t>Mars 2023 – Jun 2023</w:t>
+                    <w:t>Mai</w:t>
+                  </w:r>
+                  <w:r>
+                    <w:rPr>
+                      <w:bCs/>
+                    </w:rPr>
+                    <w:t xml:space="preserve"> 2023 – Jun 2023</w:t>
                   </w:r>
                 </w:p>
               </w:tc>

</xml_diff>